<commit_message>
Finished writing optional items
</commit_message>
<xml_diff>
--- a/Template_Files/03_FunctionalSafetyConcept_LaneAssistance_Template.docx
+++ b/Template_Files/03_FunctionalSafetyConcept_LaneAssistance_Template.docx
@@ -938,6 +938,7 @@
           <w:docPartUnique/>
         </w:docPartObj>
       </w:sdtPr>
+      <w:sdtEndPr/>
       <w:sdtContent>
         <w:p>
           <w:pPr>
@@ -1469,12 +1470,6 @@
           <w:insideV w:val="single" w:sz="8" w:space="0" w:color="000000"/>
         </w:tblBorders>
         <w:tblLayout w:type="fixed"/>
-        <w:tblCellMar>
-          <w:top w:w="0" w:type="dxa"/>
-          <w:left w:w="0" w:type="dxa"/>
-          <w:bottom w:w="0" w:type="dxa"/>
-          <w:right w:w="0" w:type="dxa"/>
-        </w:tblCellMar>
         <w:tblLook w:val="0600" w:firstRow="0" w:lastRow="0" w:firstColumn="0" w:lastColumn="0" w:noHBand="1" w:noVBand="1"/>
       </w:tblPr>
       <w:tblGrid>
@@ -1482,14 +1477,6 @@
         <w:gridCol w:w="7305"/>
       </w:tblGrid>
       <w:tr>
-        <w:tblPrEx>
-          <w:tblCellMar>
-            <w:top w:w="0" w:type="dxa"/>
-            <w:left w:w="0" w:type="dxa"/>
-            <w:bottom w:w="0" w:type="dxa"/>
-            <w:right w:w="0" w:type="dxa"/>
-          </w:tblCellMar>
-        </w:tblPrEx>
         <w:tc>
           <w:tcPr>
             <w:tcW w:w="2055" w:type="dxa"/>
@@ -1548,14 +1535,6 @@
         </w:tc>
       </w:tr>
       <w:tr>
-        <w:tblPrEx>
-          <w:tblCellMar>
-            <w:top w:w="0" w:type="dxa"/>
-            <w:left w:w="0" w:type="dxa"/>
-            <w:bottom w:w="0" w:type="dxa"/>
-            <w:right w:w="0" w:type="dxa"/>
-          </w:tblCellMar>
-        </w:tblPrEx>
         <w:tc>
           <w:tcPr>
             <w:tcW w:w="2055" w:type="dxa"/>
@@ -1600,14 +1579,6 @@
         </w:tc>
       </w:tr>
       <w:tr>
-        <w:tblPrEx>
-          <w:tblCellMar>
-            <w:top w:w="0" w:type="dxa"/>
-            <w:left w:w="0" w:type="dxa"/>
-            <w:bottom w:w="0" w:type="dxa"/>
-            <w:right w:w="0" w:type="dxa"/>
-          </w:tblCellMar>
-        </w:tblPrEx>
         <w:tc>
           <w:tcPr>
             <w:tcW w:w="2055" w:type="dxa"/>
@@ -1647,6 +1618,59 @@
             </w:pPr>
             <w:r>
               <w:t>The lane keeping assistance torque is applied only limited time duration.</w:t>
+            </w:r>
+          </w:p>
+        </w:tc>
+      </w:tr>
+      <w:tr>
+        <w:tc>
+          <w:tcPr>
+            <w:tcW w:w="2055" w:type="dxa"/>
+            <w:tcMar>
+              <w:top w:w="100" w:type="dxa"/>
+              <w:left w:w="100" w:type="dxa"/>
+              <w:bottom w:w="100" w:type="dxa"/>
+              <w:right w:w="100" w:type="dxa"/>
+            </w:tcMar>
+          </w:tcPr>
+          <w:p>
+            <w:pPr>
+              <w:pStyle w:val="normal"/>
+              <w:widowControl w:val="0"/>
+              <w:spacing w:line="240" w:lineRule="auto"/>
+              <w:rPr>
+                <w:lang w:val="en-US"/>
+              </w:rPr>
+            </w:pPr>
+            <w:r>
+              <w:rPr>
+                <w:lang w:val="en-US"/>
+              </w:rPr>
+              <w:t>Safety_Goal_03</w:t>
+            </w:r>
+          </w:p>
+        </w:tc>
+        <w:tc>
+          <w:tcPr>
+            <w:tcW w:w="7305" w:type="dxa"/>
+            <w:tcMar>
+              <w:top w:w="100" w:type="dxa"/>
+              <w:left w:w="100" w:type="dxa"/>
+              <w:bottom w:w="100" w:type="dxa"/>
+              <w:right w:w="100" w:type="dxa"/>
+            </w:tcMar>
+          </w:tcPr>
+          <w:p>
+            <w:pPr>
+              <w:pStyle w:val="normal"/>
+              <w:widowControl w:val="0"/>
+              <w:spacing w:line="240" w:lineRule="auto"/>
+            </w:pPr>
+            <w:r>
+              <w:rPr>
+                <w:rFonts w:ascii="Lucida Grande" w:hAnsi="Lucida Grande" w:cs="Lucida Grande"/>
+              </w:rPr>
+              <w:t>The use of camera in degraded view condition shall be limited.</w:t>
             </w:r>
           </w:p>
         </w:tc>
@@ -1656,14 +1680,16 @@
       <w:pPr>
         <w:pStyle w:val="normal"/>
       </w:pPr>
+      <w:bookmarkStart w:id="12" w:name="_GoBack"/>
+      <w:bookmarkEnd w:id="12"/>
     </w:p>
     <w:p>
       <w:pPr>
         <w:pStyle w:val="2"/>
         <w:contextualSpacing w:val="0"/>
       </w:pPr>
-      <w:bookmarkStart w:id="12" w:name="_s0p6ihti6jgk" w:colFirst="0" w:colLast="0"/>
-      <w:bookmarkEnd w:id="12"/>
+      <w:bookmarkStart w:id="13" w:name="_s0p6ihti6jgk" w:colFirst="0" w:colLast="0"/>
+      <w:bookmarkEnd w:id="13"/>
       <w:r>
         <w:lastRenderedPageBreak/>
         <w:t>Preliminary Architecture</w:t>
@@ -1742,8 +1768,8 @@
         <w:pStyle w:val="3"/>
         <w:contextualSpacing w:val="0"/>
       </w:pPr>
-      <w:bookmarkStart w:id="13" w:name="_cqb49updinx4" w:colFirst="0" w:colLast="0"/>
-      <w:bookmarkEnd w:id="13"/>
+      <w:bookmarkStart w:id="14" w:name="_cqb49updinx4" w:colFirst="0" w:colLast="0"/>
+      <w:bookmarkEnd w:id="14"/>
       <w:r>
         <w:t>Description of architecture elements</w:t>
       </w:r>
@@ -1779,12 +1805,6 @@
           <w:insideV w:val="single" w:sz="8" w:space="0" w:color="000000"/>
         </w:tblBorders>
         <w:tblLayout w:type="fixed"/>
-        <w:tblCellMar>
-          <w:top w:w="0" w:type="dxa"/>
-          <w:left w:w="0" w:type="dxa"/>
-          <w:bottom w:w="0" w:type="dxa"/>
-          <w:right w:w="0" w:type="dxa"/>
-        </w:tblCellMar>
         <w:tblLook w:val="0600" w:firstRow="0" w:lastRow="0" w:firstColumn="0" w:lastColumn="0" w:noHBand="1" w:noVBand="1"/>
       </w:tblPr>
       <w:tblGrid>
@@ -1792,14 +1812,6 @@
         <w:gridCol w:w="5565"/>
       </w:tblGrid>
       <w:tr>
-        <w:tblPrEx>
-          <w:tblCellMar>
-            <w:top w:w="0" w:type="dxa"/>
-            <w:left w:w="0" w:type="dxa"/>
-            <w:bottom w:w="0" w:type="dxa"/>
-            <w:right w:w="0" w:type="dxa"/>
-          </w:tblCellMar>
-        </w:tblPrEx>
         <w:tc>
           <w:tcPr>
             <w:tcW w:w="3795" w:type="dxa"/>
@@ -1858,14 +1870,6 @@
         </w:tc>
       </w:tr>
       <w:tr>
-        <w:tblPrEx>
-          <w:tblCellMar>
-            <w:top w:w="0" w:type="dxa"/>
-            <w:left w:w="0" w:type="dxa"/>
-            <w:bottom w:w="0" w:type="dxa"/>
-            <w:right w:w="0" w:type="dxa"/>
-          </w:tblCellMar>
-        </w:tblPrEx>
         <w:tc>
           <w:tcPr>
             <w:tcW w:w="3795" w:type="dxa"/>
@@ -1910,14 +1914,6 @@
         </w:tc>
       </w:tr>
       <w:tr>
-        <w:tblPrEx>
-          <w:tblCellMar>
-            <w:top w:w="0" w:type="dxa"/>
-            <w:left w:w="0" w:type="dxa"/>
-            <w:bottom w:w="0" w:type="dxa"/>
-            <w:right w:w="0" w:type="dxa"/>
-          </w:tblCellMar>
-        </w:tblPrEx>
         <w:tc>
           <w:tcPr>
             <w:tcW w:w="3795" w:type="dxa"/>
@@ -1962,14 +1958,6 @@
         </w:tc>
       </w:tr>
       <w:tr>
-        <w:tblPrEx>
-          <w:tblCellMar>
-            <w:top w:w="0" w:type="dxa"/>
-            <w:left w:w="0" w:type="dxa"/>
-            <w:bottom w:w="0" w:type="dxa"/>
-            <w:right w:w="0" w:type="dxa"/>
-          </w:tblCellMar>
-        </w:tblPrEx>
         <w:tc>
           <w:tcPr>
             <w:tcW w:w="3795" w:type="dxa"/>
@@ -2014,14 +2002,6 @@
         </w:tc>
       </w:tr>
       <w:tr>
-        <w:tblPrEx>
-          <w:tblCellMar>
-            <w:top w:w="0" w:type="dxa"/>
-            <w:left w:w="0" w:type="dxa"/>
-            <w:bottom w:w="0" w:type="dxa"/>
-            <w:right w:w="0" w:type="dxa"/>
-          </w:tblCellMar>
-        </w:tblPrEx>
         <w:tc>
           <w:tcPr>
             <w:tcW w:w="3795" w:type="dxa"/>
@@ -2070,14 +2050,6 @@
         </w:tc>
       </w:tr>
       <w:tr>
-        <w:tblPrEx>
-          <w:tblCellMar>
-            <w:top w:w="0" w:type="dxa"/>
-            <w:left w:w="0" w:type="dxa"/>
-            <w:bottom w:w="0" w:type="dxa"/>
-            <w:right w:w="0" w:type="dxa"/>
-          </w:tblCellMar>
-        </w:tblPrEx>
         <w:tc>
           <w:tcPr>
             <w:tcW w:w="3795" w:type="dxa"/>
@@ -2123,14 +2095,6 @@
         </w:tc>
       </w:tr>
       <w:tr>
-        <w:tblPrEx>
-          <w:tblCellMar>
-            <w:top w:w="0" w:type="dxa"/>
-            <w:left w:w="0" w:type="dxa"/>
-            <w:bottom w:w="0" w:type="dxa"/>
-            <w:right w:w="0" w:type="dxa"/>
-          </w:tblCellMar>
-        </w:tblPrEx>
         <w:tc>
           <w:tcPr>
             <w:tcW w:w="3795" w:type="dxa"/>
@@ -2178,14 +2142,6 @@
         </w:tc>
       </w:tr>
       <w:tr>
-        <w:tblPrEx>
-          <w:tblCellMar>
-            <w:top w:w="0" w:type="dxa"/>
-            <w:left w:w="0" w:type="dxa"/>
-            <w:bottom w:w="0" w:type="dxa"/>
-            <w:right w:w="0" w:type="dxa"/>
-          </w:tblCellMar>
-        </w:tblPrEx>
         <w:tc>
           <w:tcPr>
             <w:tcW w:w="3795" w:type="dxa"/>
@@ -2240,8 +2196,8 @@
         <w:pStyle w:val="1"/>
         <w:contextualSpacing w:val="0"/>
       </w:pPr>
-      <w:bookmarkStart w:id="14" w:name="_v8l7qfui8b16" w:colFirst="0" w:colLast="0"/>
-      <w:bookmarkEnd w:id="14"/>
+      <w:bookmarkStart w:id="15" w:name="_v8l7qfui8b16" w:colFirst="0" w:colLast="0"/>
+      <w:bookmarkEnd w:id="15"/>
       <w:r>
         <w:t>Functional Safety Concept</w:t>
       </w:r>
@@ -2315,8 +2271,8 @@
         <w:pStyle w:val="2"/>
         <w:contextualSpacing w:val="0"/>
       </w:pPr>
-      <w:bookmarkStart w:id="15" w:name="_mtn6qbhgsr36" w:colFirst="0" w:colLast="0"/>
-      <w:bookmarkEnd w:id="15"/>
+      <w:bookmarkStart w:id="16" w:name="_mtn6qbhgsr36" w:colFirst="0" w:colLast="0"/>
+      <w:bookmarkEnd w:id="16"/>
       <w:r>
         <w:t>Functional Safety Analysis</w:t>
       </w:r>
@@ -2357,12 +2313,6 @@
           <w:insideV w:val="single" w:sz="8" w:space="0" w:color="000000"/>
         </w:tblBorders>
         <w:tblLayout w:type="fixed"/>
-        <w:tblCellMar>
-          <w:top w:w="0" w:type="dxa"/>
-          <w:left w:w="0" w:type="dxa"/>
-          <w:bottom w:w="0" w:type="dxa"/>
-          <w:right w:w="0" w:type="dxa"/>
-        </w:tblCellMar>
         <w:tblLook w:val="0600" w:firstRow="0" w:lastRow="0" w:firstColumn="0" w:lastColumn="0" w:noHBand="1" w:noVBand="1"/>
       </w:tblPr>
       <w:tblGrid>
@@ -2372,14 +2322,6 @@
         <w:gridCol w:w="2340"/>
       </w:tblGrid>
       <w:tr>
-        <w:tblPrEx>
-          <w:tblCellMar>
-            <w:top w:w="0" w:type="dxa"/>
-            <w:left w:w="0" w:type="dxa"/>
-            <w:bottom w:w="0" w:type="dxa"/>
-            <w:right w:w="0" w:type="dxa"/>
-          </w:tblCellMar>
-        </w:tblPrEx>
         <w:tc>
           <w:tcPr>
             <w:tcW w:w="2340" w:type="dxa"/>
@@ -2494,14 +2436,6 @@
         </w:tc>
       </w:tr>
       <w:tr>
-        <w:tblPrEx>
-          <w:tblCellMar>
-            <w:top w:w="0" w:type="dxa"/>
-            <w:left w:w="0" w:type="dxa"/>
-            <w:bottom w:w="0" w:type="dxa"/>
-            <w:right w:w="0" w:type="dxa"/>
-          </w:tblCellMar>
-        </w:tblPrEx>
         <w:tc>
           <w:tcPr>
             <w:tcW w:w="2340" w:type="dxa"/>
@@ -2588,14 +2522,6 @@
         </w:tc>
       </w:tr>
       <w:tr>
-        <w:tblPrEx>
-          <w:tblCellMar>
-            <w:top w:w="0" w:type="dxa"/>
-            <w:left w:w="0" w:type="dxa"/>
-            <w:bottom w:w="0" w:type="dxa"/>
-            <w:right w:w="0" w:type="dxa"/>
-          </w:tblCellMar>
-        </w:tblPrEx>
         <w:tc>
           <w:tcPr>
             <w:tcW w:w="2340" w:type="dxa"/>
@@ -2691,14 +2617,6 @@
         </w:tc>
       </w:tr>
       <w:tr>
-        <w:tblPrEx>
-          <w:tblCellMar>
-            <w:top w:w="0" w:type="dxa"/>
-            <w:left w:w="0" w:type="dxa"/>
-            <w:bottom w:w="0" w:type="dxa"/>
-            <w:right w:w="0" w:type="dxa"/>
-          </w:tblCellMar>
-        </w:tblPrEx>
         <w:tc>
           <w:tcPr>
             <w:tcW w:w="2340" w:type="dxa"/>
@@ -2795,8 +2713,8 @@
         <w:pStyle w:val="2"/>
         <w:contextualSpacing w:val="0"/>
       </w:pPr>
-      <w:bookmarkStart w:id="16" w:name="_frlc9y84ede8" w:colFirst="0" w:colLast="0"/>
-      <w:bookmarkEnd w:id="16"/>
+      <w:bookmarkStart w:id="17" w:name="_frlc9y84ede8" w:colFirst="0" w:colLast="0"/>
+      <w:bookmarkEnd w:id="17"/>
       <w:r>
         <w:t>Functional Safety Requirements</w:t>
       </w:r>
@@ -2845,12 +2763,6 @@
           <w:insideV w:val="single" w:sz="8" w:space="0" w:color="000000"/>
         </w:tblBorders>
         <w:tblLayout w:type="fixed"/>
-        <w:tblCellMar>
-          <w:top w:w="0" w:type="dxa"/>
-          <w:left w:w="0" w:type="dxa"/>
-          <w:bottom w:w="0" w:type="dxa"/>
-          <w:right w:w="0" w:type="dxa"/>
-        </w:tblCellMar>
         <w:tblLook w:val="0600" w:firstRow="0" w:lastRow="0" w:firstColumn="0" w:lastColumn="0" w:noHBand="1" w:noVBand="1"/>
       </w:tblPr>
       <w:tblGrid>
@@ -2861,14 +2773,6 @@
         <w:gridCol w:w="1920"/>
       </w:tblGrid>
       <w:tr>
-        <w:tblPrEx>
-          <w:tblCellMar>
-            <w:top w:w="0" w:type="dxa"/>
-            <w:left w:w="0" w:type="dxa"/>
-            <w:bottom w:w="0" w:type="dxa"/>
-            <w:right w:w="0" w:type="dxa"/>
-          </w:tblCellMar>
-        </w:tblPrEx>
         <w:tc>
           <w:tcPr>
             <w:tcW w:w="1530" w:type="dxa"/>
@@ -3011,14 +2915,6 @@
         </w:tc>
       </w:tr>
       <w:tr>
-        <w:tblPrEx>
-          <w:tblCellMar>
-            <w:top w:w="0" w:type="dxa"/>
-            <w:left w:w="0" w:type="dxa"/>
-            <w:bottom w:w="0" w:type="dxa"/>
-            <w:right w:w="0" w:type="dxa"/>
-          </w:tblCellMar>
-        </w:tblPrEx>
         <w:tc>
           <w:tcPr>
             <w:tcW w:w="1530" w:type="dxa"/>
@@ -3155,14 +3051,6 @@
         </w:tc>
       </w:tr>
       <w:tr>
-        <w:tblPrEx>
-          <w:tblCellMar>
-            <w:top w:w="0" w:type="dxa"/>
-            <w:left w:w="0" w:type="dxa"/>
-            <w:bottom w:w="0" w:type="dxa"/>
-            <w:right w:w="0" w:type="dxa"/>
-          </w:tblCellMar>
-        </w:tblPrEx>
         <w:tc>
           <w:tcPr>
             <w:tcW w:w="1530" w:type="dxa"/>
@@ -3336,12 +3224,6 @@
           <w:insideV w:val="single" w:sz="8" w:space="0" w:color="000000"/>
         </w:tblBorders>
         <w:tblLayout w:type="fixed"/>
-        <w:tblCellMar>
-          <w:top w:w="0" w:type="dxa"/>
-          <w:left w:w="0" w:type="dxa"/>
-          <w:bottom w:w="0" w:type="dxa"/>
-          <w:right w:w="0" w:type="dxa"/>
-        </w:tblCellMar>
         <w:tblLook w:val="0600" w:firstRow="0" w:lastRow="0" w:firstColumn="0" w:lastColumn="0" w:noHBand="1" w:noVBand="1"/>
       </w:tblPr>
       <w:tblGrid>
@@ -3350,14 +3232,6 @@
         <w:gridCol w:w="4005"/>
       </w:tblGrid>
       <w:tr>
-        <w:tblPrEx>
-          <w:tblCellMar>
-            <w:top w:w="0" w:type="dxa"/>
-            <w:left w:w="0" w:type="dxa"/>
-            <w:bottom w:w="0" w:type="dxa"/>
-            <w:right w:w="0" w:type="dxa"/>
-          </w:tblCellMar>
-        </w:tblPrEx>
         <w:tc>
           <w:tcPr>
             <w:tcW w:w="1530" w:type="dxa"/>
@@ -3476,14 +3350,6 @@
         </w:tc>
       </w:tr>
       <w:tr>
-        <w:tblPrEx>
-          <w:tblCellMar>
-            <w:top w:w="0" w:type="dxa"/>
-            <w:left w:w="0" w:type="dxa"/>
-            <w:bottom w:w="0" w:type="dxa"/>
-            <w:right w:w="0" w:type="dxa"/>
-          </w:tblCellMar>
-        </w:tblPrEx>
         <w:tc>
           <w:tcPr>
             <w:tcW w:w="1530" w:type="dxa"/>
@@ -3581,14 +3447,6 @@
         </w:tc>
       </w:tr>
       <w:tr>
-        <w:tblPrEx>
-          <w:tblCellMar>
-            <w:top w:w="0" w:type="dxa"/>
-            <w:left w:w="0" w:type="dxa"/>
-            <w:bottom w:w="0" w:type="dxa"/>
-            <w:right w:w="0" w:type="dxa"/>
-          </w:tblCellMar>
-        </w:tblPrEx>
         <w:tc>
           <w:tcPr>
             <w:tcW w:w="1530" w:type="dxa"/>
@@ -3658,10 +3516,7 @@
             </w:pPr>
             <w:r>
               <w:lastRenderedPageBreak/>
-              <w:t>The Max_Torque_Frequency</w:t>
-            </w:r>
-            <w:r>
-              <w:t xml:space="preserve"> is large </w:t>
+              <w:t xml:space="preserve">The Max_Torque_Frequency is large </w:t>
             </w:r>
             <w:r>
               <w:lastRenderedPageBreak/>
@@ -3687,23 +3542,12 @@
             </w:pPr>
             <w:r>
               <w:lastRenderedPageBreak/>
-              <w:t xml:space="preserve">Verify that the amount </w:t>
-            </w:r>
-            <w:r>
-              <w:t>of oscillating torque freqency</w:t>
-            </w:r>
-            <w:r>
-              <w:t xml:space="preserve"> is below </w:t>
+              <w:t xml:space="preserve">Verify that the amount of oscillating torque freqency is below </w:t>
             </w:r>
             <w:r>
               <w:lastRenderedPageBreak/>
-              <w:t>Max_Torque</w:t>
-            </w:r>
-            <w:r>
-              <w:t>_Freqency.</w:t>
-            </w:r>
-            <w:bookmarkStart w:id="17" w:name="_GoBack"/>
-            <w:bookmarkEnd w:id="17"/>
+              <w:t>Max_Torque_Freqency.</w:t>
+            </w:r>
           </w:p>
         </w:tc>
       </w:tr>
@@ -3767,12 +3611,6 @@
           <w:insideV w:val="single" w:sz="8" w:space="0" w:color="000000"/>
         </w:tblBorders>
         <w:tblLayout w:type="fixed"/>
-        <w:tblCellMar>
-          <w:top w:w="0" w:type="dxa"/>
-          <w:left w:w="0" w:type="dxa"/>
-          <w:bottom w:w="0" w:type="dxa"/>
-          <w:right w:w="0" w:type="dxa"/>
-        </w:tblCellMar>
         <w:tblLook w:val="0600" w:firstRow="0" w:lastRow="0" w:firstColumn="0" w:lastColumn="0" w:noHBand="1" w:noVBand="1"/>
       </w:tblPr>
       <w:tblGrid>
@@ -3783,14 +3621,6 @@
         <w:gridCol w:w="1920"/>
       </w:tblGrid>
       <w:tr>
-        <w:tblPrEx>
-          <w:tblCellMar>
-            <w:top w:w="0" w:type="dxa"/>
-            <w:left w:w="0" w:type="dxa"/>
-            <w:bottom w:w="0" w:type="dxa"/>
-            <w:right w:w="0" w:type="dxa"/>
-          </w:tblCellMar>
-        </w:tblPrEx>
         <w:tc>
           <w:tcPr>
             <w:tcW w:w="1530" w:type="dxa"/>
@@ -3933,14 +3763,6 @@
         </w:tc>
       </w:tr>
       <w:tr>
-        <w:tblPrEx>
-          <w:tblCellMar>
-            <w:top w:w="0" w:type="dxa"/>
-            <w:left w:w="0" w:type="dxa"/>
-            <w:bottom w:w="0" w:type="dxa"/>
-            <w:right w:w="0" w:type="dxa"/>
-          </w:tblCellMar>
-        </w:tblPrEx>
         <w:tc>
           <w:tcPr>
             <w:tcW w:w="1530" w:type="dxa"/>
@@ -4114,12 +3936,6 @@
           <w:insideV w:val="single" w:sz="8" w:space="0" w:color="000000"/>
         </w:tblBorders>
         <w:tblLayout w:type="fixed"/>
-        <w:tblCellMar>
-          <w:top w:w="0" w:type="dxa"/>
-          <w:left w:w="0" w:type="dxa"/>
-          <w:bottom w:w="0" w:type="dxa"/>
-          <w:right w:w="0" w:type="dxa"/>
-        </w:tblCellMar>
         <w:tblLook w:val="0600" w:firstRow="0" w:lastRow="0" w:firstColumn="0" w:lastColumn="0" w:noHBand="1" w:noVBand="1"/>
       </w:tblPr>
       <w:tblGrid>
@@ -4128,14 +3944,6 @@
         <w:gridCol w:w="4005"/>
       </w:tblGrid>
       <w:tr>
-        <w:tblPrEx>
-          <w:tblCellMar>
-            <w:top w:w="0" w:type="dxa"/>
-            <w:left w:w="0" w:type="dxa"/>
-            <w:bottom w:w="0" w:type="dxa"/>
-            <w:right w:w="0" w:type="dxa"/>
-          </w:tblCellMar>
-        </w:tblPrEx>
         <w:tc>
           <w:tcPr>
             <w:tcW w:w="1530" w:type="dxa"/>
@@ -4254,14 +4062,6 @@
         </w:tc>
       </w:tr>
       <w:tr>
-        <w:tblPrEx>
-          <w:tblCellMar>
-            <w:top w:w="0" w:type="dxa"/>
-            <w:left w:w="0" w:type="dxa"/>
-            <w:bottom w:w="0" w:type="dxa"/>
-            <w:right w:w="0" w:type="dxa"/>
-          </w:tblCellMar>
-        </w:tblPrEx>
         <w:tc>
           <w:tcPr>
             <w:tcW w:w="1530" w:type="dxa"/>
@@ -4427,12 +4227,6 @@
           <w:insideV w:val="single" w:sz="8" w:space="0" w:color="000000"/>
         </w:tblBorders>
         <w:tblLayout w:type="fixed"/>
-        <w:tblCellMar>
-          <w:top w:w="0" w:type="dxa"/>
-          <w:left w:w="0" w:type="dxa"/>
-          <w:bottom w:w="0" w:type="dxa"/>
-          <w:right w:w="0" w:type="dxa"/>
-        </w:tblCellMar>
         <w:tblLook w:val="0600" w:firstRow="0" w:lastRow="0" w:firstColumn="0" w:lastColumn="0" w:noHBand="1" w:noVBand="1"/>
       </w:tblPr>
       <w:tblGrid>
@@ -4443,14 +4237,6 @@
         <w:gridCol w:w="1920"/>
       </w:tblGrid>
       <w:tr>
-        <w:tblPrEx>
-          <w:tblCellMar>
-            <w:top w:w="0" w:type="dxa"/>
-            <w:left w:w="0" w:type="dxa"/>
-            <w:bottom w:w="0" w:type="dxa"/>
-            <w:right w:w="0" w:type="dxa"/>
-          </w:tblCellMar>
-        </w:tblPrEx>
         <w:tc>
           <w:tcPr>
             <w:tcW w:w="1530" w:type="dxa"/>
@@ -4593,14 +4379,6 @@
         </w:tc>
       </w:tr>
       <w:tr>
-        <w:tblPrEx>
-          <w:tblCellMar>
-            <w:top w:w="0" w:type="dxa"/>
-            <w:left w:w="0" w:type="dxa"/>
-            <w:bottom w:w="0" w:type="dxa"/>
-            <w:right w:w="0" w:type="dxa"/>
-          </w:tblCellMar>
-        </w:tblPrEx>
         <w:tc>
           <w:tcPr>
             <w:tcW w:w="1530" w:type="dxa"/>
@@ -4689,7 +4467,6 @@
               <w:spacing w:line="240" w:lineRule="auto"/>
               <w:jc w:val="center"/>
               <w:rPr>
-                <w:rFonts w:hint="eastAsia"/>
                 <w:b/>
               </w:rPr>
             </w:pPr>
@@ -4746,14 +4523,6 @@
         </w:tc>
       </w:tr>
       <w:tr>
-        <w:tblPrEx>
-          <w:tblCellMar>
-            <w:top w:w="0" w:type="dxa"/>
-            <w:left w:w="0" w:type="dxa"/>
-            <w:bottom w:w="0" w:type="dxa"/>
-            <w:right w:w="0" w:type="dxa"/>
-          </w:tblCellMar>
-        </w:tblPrEx>
         <w:tc>
           <w:tcPr>
             <w:tcW w:w="1530" w:type="dxa"/>
@@ -4898,14 +4667,6 @@
         </w:tc>
       </w:tr>
       <w:tr>
-        <w:tblPrEx>
-          <w:tblCellMar>
-            <w:top w:w="0" w:type="dxa"/>
-            <w:left w:w="0" w:type="dxa"/>
-            <w:bottom w:w="0" w:type="dxa"/>
-            <w:right w:w="0" w:type="dxa"/>
-          </w:tblCellMar>
-        </w:tblPrEx>
         <w:tc>
           <w:tcPr>
             <w:tcW w:w="1530" w:type="dxa"/>
@@ -5107,12 +4868,6 @@
           <w:insideV w:val="single" w:sz="8" w:space="0" w:color="000000"/>
         </w:tblBorders>
         <w:tblLayout w:type="fixed"/>
-        <w:tblCellMar>
-          <w:top w:w="0" w:type="dxa"/>
-          <w:left w:w="0" w:type="dxa"/>
-          <w:bottom w:w="0" w:type="dxa"/>
-          <w:right w:w="0" w:type="dxa"/>
-        </w:tblCellMar>
         <w:tblLook w:val="0600" w:firstRow="0" w:lastRow="0" w:firstColumn="0" w:lastColumn="0" w:noHBand="1" w:noVBand="1"/>
       </w:tblPr>
       <w:tblGrid>
@@ -5123,14 +4878,6 @@
         <w:gridCol w:w="1872"/>
       </w:tblGrid>
       <w:tr>
-        <w:tblPrEx>
-          <w:tblCellMar>
-            <w:top w:w="0" w:type="dxa"/>
-            <w:left w:w="0" w:type="dxa"/>
-            <w:bottom w:w="0" w:type="dxa"/>
-            <w:right w:w="0" w:type="dxa"/>
-          </w:tblCellMar>
-        </w:tblPrEx>
         <w:tc>
           <w:tcPr>
             <w:tcW w:w="1872" w:type="dxa"/>
@@ -5273,14 +5020,6 @@
         </w:tc>
       </w:tr>
       <w:tr>
-        <w:tblPrEx>
-          <w:tblCellMar>
-            <w:top w:w="0" w:type="dxa"/>
-            <w:left w:w="0" w:type="dxa"/>
-            <w:bottom w:w="0" w:type="dxa"/>
-            <w:right w:w="0" w:type="dxa"/>
-          </w:tblCellMar>
-        </w:tblPrEx>
         <w:tc>
           <w:tcPr>
             <w:tcW w:w="1872" w:type="dxa"/>
@@ -5388,14 +5127,6 @@
         </w:tc>
       </w:tr>
       <w:tr>
-        <w:tblPrEx>
-          <w:tblCellMar>
-            <w:top w:w="0" w:type="dxa"/>
-            <w:left w:w="0" w:type="dxa"/>
-            <w:bottom w:w="0" w:type="dxa"/>
-            <w:right w:w="0" w:type="dxa"/>
-          </w:tblCellMar>
-        </w:tblPrEx>
         <w:tc>
           <w:tcPr>
             <w:tcW w:w="1872" w:type="dxa"/>
@@ -5504,14 +5235,6 @@
         </w:tc>
       </w:tr>
       <w:tr>
-        <w:tblPrEx>
-          <w:tblCellMar>
-            <w:top w:w="0" w:type="dxa"/>
-            <w:left w:w="0" w:type="dxa"/>
-            <w:bottom w:w="0" w:type="dxa"/>
-            <w:right w:w="0" w:type="dxa"/>
-          </w:tblCellMar>
-        </w:tblPrEx>
         <w:tc>
           <w:tcPr>
             <w:tcW w:w="1872" w:type="dxa"/>

</xml_diff>